<commit_message>
Implement assignment api and correct task api and SRS
</commit_message>
<xml_diff>
--- a/notes/ChuckNotice - SRS.docx
+++ b/notes/ChuckNotice - SRS.docx
@@ -9,12 +9,14 @@
           <w:lang w:val="en-US"/>
         </w:rPr>
       </w:pPr>
+      <w:proofErr w:type="spellStart"/>
       <w:r>
         <w:rPr>
           <w:lang w:val="en-US"/>
         </w:rPr>
         <w:t>ChuckNotice</w:t>
       </w:r>
+      <w:proofErr w:type="spellEnd"/>
       <w:r>
         <w:rPr>
           <w:lang w:val="en-US"/>
@@ -76,6 +78,7 @@
           <w:lang w:val="en-US"/>
         </w:rPr>
       </w:pPr>
+      <w:proofErr w:type="spellStart"/>
       <w:r>
         <w:rPr>
           <w:lang w:val="en-US"/>
@@ -88,6 +91,7 @@
         </w:rPr>
         <w:t>Notice</w:t>
       </w:r>
+      <w:proofErr w:type="spellEnd"/>
       <w:r>
         <w:rPr>
           <w:lang w:val="en-US"/>
@@ -333,7 +337,21 @@
         <w:rPr>
           <w:lang w:val="en-US"/>
         </w:rPr>
-        <w:t>Chuck Norris quotes from the chucknorris API as completion awards</w:t>
+        <w:t xml:space="preserve">Chuck Norris quotes from the </w:t>
+      </w:r>
+      <w:proofErr w:type="spellStart"/>
+      <w:r>
+        <w:rPr>
+          <w:lang w:val="en-US"/>
+        </w:rPr>
+        <w:t>chucknorris</w:t>
+      </w:r>
+      <w:proofErr w:type="spellEnd"/>
+      <w:r>
+        <w:rPr>
+          <w:lang w:val="en-US"/>
+        </w:rPr>
+        <w:t xml:space="preserve"> API as completion awards</w:t>
       </w:r>
     </w:p>
     <w:p>
@@ -544,20 +562,48 @@
         <w:rPr>
           <w:lang w:val="en-US"/>
         </w:rPr>
-        <w:t>Mongo data has been structured in a way compatible with SQL despite it’s NoSQL nature. Although this is strictly speaking not the most efficient way to implement a NoSQL database this was done so that the data could be easily moved to a SQL data platform, should the desire arise. As well as to demonstrate the understanding of SQL data architecture of the author.</w:t>
-      </w:r>
-    </w:p>
-    <w:p>
-      <w:pPr>
-        <w:rPr>
-          <w:lang w:val="en-US"/>
-        </w:rPr>
-      </w:pPr>
-      <w:r>
-        <w:rPr>
-          <w:lang w:val="en-US"/>
-        </w:rPr>
-        <w:t>Mongo might not have data validation beyond it’s ids, but some features are required to be unique or adhere to certain value restrictions for the sake of functionality.</w:t>
+        <w:t xml:space="preserve">Mongo data has been structured in a way compatible with SQL despite </w:t>
+      </w:r>
+      <w:proofErr w:type="spellStart"/>
+      <w:r>
+        <w:rPr>
+          <w:lang w:val="en-US"/>
+        </w:rPr>
+        <w:t>it’s</w:t>
+      </w:r>
+      <w:proofErr w:type="spellEnd"/>
+      <w:r>
+        <w:rPr>
+          <w:lang w:val="en-US"/>
+        </w:rPr>
+        <w:t xml:space="preserve"> NoSQL nature. Although this is strictly speaking not the most efficient way to implement a NoSQL database this was done so that the data could be easily moved to a SQL data platform, should the desire arise. As well as to demonstrate the understanding of SQL data architecture of the author.</w:t>
+      </w:r>
+    </w:p>
+    <w:p>
+      <w:pPr>
+        <w:rPr>
+          <w:lang w:val="en-US"/>
+        </w:rPr>
+      </w:pPr>
+      <w:r>
+        <w:rPr>
+          <w:lang w:val="en-US"/>
+        </w:rPr>
+        <w:t xml:space="preserve">Mongo might not have data validation beyond </w:t>
+      </w:r>
+      <w:proofErr w:type="spellStart"/>
+      <w:r>
+        <w:rPr>
+          <w:lang w:val="en-US"/>
+        </w:rPr>
+        <w:t>it’s</w:t>
+      </w:r>
+      <w:proofErr w:type="spellEnd"/>
+      <w:r>
+        <w:rPr>
+          <w:lang w:val="en-US"/>
+        </w:rPr>
+        <w:t xml:space="preserve"> ids, but some features are required to be unique or adhere to certain value restrictions for the sake of functionality.</w:t>
       </w:r>
     </w:p>
     <w:p>
@@ -676,11 +722,19 @@
           <w:lang w:val="en-US"/>
         </w:rPr>
       </w:pPr>
-      <w:r>
-        <w:rPr>
-          <w:lang w:val="en-US"/>
-        </w:rPr>
-        <w:t xml:space="preserve">userGroup, String, used to determine user rights: [admin, manager, employee, </w:t>
+      <w:proofErr w:type="spellStart"/>
+      <w:r>
+        <w:rPr>
+          <w:lang w:val="en-US"/>
+        </w:rPr>
+        <w:t>userGroup</w:t>
+      </w:r>
+      <w:proofErr w:type="spellEnd"/>
+      <w:r>
+        <w:rPr>
+          <w:lang w:val="en-US"/>
+        </w:rPr>
+        <w:t xml:space="preserve">, String, used to determine user rights: [admin, manager, employee, </w:t>
       </w:r>
       <w:r>
         <w:rPr>
@@ -822,14 +876,16 @@
         <w:rPr>
           <w:lang w:val="en-US"/>
         </w:rPr>
-        <w:t>deadline</w:t>
-      </w:r>
-      <w:r>
-        <w:rPr>
-          <w:lang w:val="en-US"/>
-        </w:rPr>
-        <w:t>, Datestring</w:t>
-      </w:r>
+        <w:t xml:space="preserve">deadline, </w:t>
+      </w:r>
+      <w:proofErr w:type="spellStart"/>
+      <w:r>
+        <w:rPr>
+          <w:lang w:val="en-US"/>
+        </w:rPr>
+        <w:t>Datestring</w:t>
+      </w:r>
+      <w:proofErr w:type="spellEnd"/>
     </w:p>
     <w:p>
       <w:pPr>
@@ -893,61 +949,6 @@
     </w:p>
     <w:p>
       <w:pPr>
-        <w:rPr>
-          <w:lang w:val="en-US"/>
-        </w:rPr>
-      </w:pPr>
-      <w:r>
-        <w:rPr>
-          <w:b/>
-          <w:bCs/>
-          <w:lang w:val="en-US"/>
-        </w:rPr>
-        <w:t>Assignmen</w:t>
-      </w:r>
-      <w:r>
-        <w:rPr>
-          <w:b/>
-          <w:bCs/>
-          <w:lang w:val="en-US"/>
-        </w:rPr>
-        <w:t>t</w:t>
-      </w:r>
-      <w:r>
-        <w:rPr>
-          <w:b/>
-          <w:bCs/>
-          <w:lang w:val="en-US"/>
-        </w:rPr>
-        <w:t>s</w:t>
-      </w:r>
-      <w:r>
-        <w:rPr>
-          <w:lang w:val="en-US"/>
-        </w:rPr>
-        <w:t>: (links users to tasks</w:t>
-      </w:r>
-      <w:r>
-        <w:rPr>
-          <w:lang w:val="en-US"/>
-        </w:rPr>
-        <w:t>, many to many possible</w:t>
-      </w:r>
-      <w:r>
-        <w:rPr>
-          <w:lang w:val="en-US"/>
-        </w:rPr>
-        <w:t>, but not all users have them. A task needs to have at least one user assigned to it to be valid. General tasks need to be assigned to all users.</w:t>
-      </w:r>
-      <w:r>
-        <w:rPr>
-          <w:lang w:val="en-US"/>
-        </w:rPr>
-        <w:t>)</w:t>
-      </w:r>
-    </w:p>
-    <w:p>
-      <w:pPr>
         <w:pStyle w:val="Lijstalinea"/>
         <w:numPr>
           <w:ilvl w:val="0"/>
@@ -957,11 +958,91 @@
           <w:lang w:val="en-US"/>
         </w:rPr>
       </w:pPr>
-      <w:r>
-        <w:rPr>
-          <w:lang w:val="en-US"/>
-        </w:rPr>
-        <w:t>_id, String, unique identifier</w:t>
+      <w:proofErr w:type="spellStart"/>
+      <w:r>
+        <w:rPr>
+          <w:lang w:val="en-US"/>
+        </w:rPr>
+        <w:t>created_on</w:t>
+      </w:r>
+      <w:proofErr w:type="spellEnd"/>
+      <w:r>
+        <w:rPr>
+          <w:lang w:val="en-US"/>
+        </w:rPr>
+        <w:t xml:space="preserve">, </w:t>
+      </w:r>
+      <w:proofErr w:type="spellStart"/>
+      <w:r>
+        <w:rPr>
+          <w:lang w:val="en-US"/>
+        </w:rPr>
+        <w:t>Datestring</w:t>
+      </w:r>
+      <w:proofErr w:type="spellEnd"/>
+    </w:p>
+    <w:p>
+      <w:pPr>
+        <w:rPr>
+          <w:b/>
+          <w:bCs/>
+          <w:lang w:val="en-US"/>
+        </w:rPr>
+      </w:pPr>
+    </w:p>
+    <w:p>
+      <w:pPr>
+        <w:rPr>
+          <w:lang w:val="en-US"/>
+        </w:rPr>
+      </w:pPr>
+      <w:r>
+        <w:rPr>
+          <w:b/>
+          <w:bCs/>
+          <w:lang w:val="en-US"/>
+        </w:rPr>
+        <w:t>Assignmen</w:t>
+      </w:r>
+      <w:r>
+        <w:rPr>
+          <w:b/>
+          <w:bCs/>
+          <w:lang w:val="en-US"/>
+        </w:rPr>
+        <w:t>t</w:t>
+      </w:r>
+      <w:r>
+        <w:rPr>
+          <w:b/>
+          <w:bCs/>
+          <w:lang w:val="en-US"/>
+        </w:rPr>
+        <w:t>s</w:t>
+      </w:r>
+      <w:r>
+        <w:rPr>
+          <w:lang w:val="en-US"/>
+        </w:rPr>
+        <w:t>: (links users to tasks</w:t>
+      </w:r>
+      <w:r>
+        <w:rPr>
+          <w:lang w:val="en-US"/>
+        </w:rPr>
+        <w:t>, many to many possible</w:t>
+      </w:r>
+      <w:r>
+        <w:rPr>
+          <w:lang w:val="en-US"/>
+        </w:rPr>
+        <w:t>, but not all users have them. A task needs to have at least one user assigned to it to be valid. General tasks need to be assigned to all users.</w:t>
+      </w:r>
+      <w:r>
+        <w:rPr>
+          <w:lang w:val="en-US"/>
+        </w:rPr>
+        <w:t>)</w:t>
       </w:r>
     </w:p>
     <w:p>
@@ -979,7 +1060,7 @@
         <w:rPr>
           <w:lang w:val="en-US"/>
         </w:rPr>
-        <w:t>user_id, String</w:t>
+        <w:t>_id, String, unique identifier</w:t>
       </w:r>
     </w:p>
     <w:p>
@@ -993,11 +1074,19 @@
           <w:lang w:val="en-US"/>
         </w:rPr>
       </w:pPr>
-      <w:r>
-        <w:rPr>
-          <w:lang w:val="en-US"/>
-        </w:rPr>
-        <w:t>task_id, String</w:t>
+      <w:proofErr w:type="spellStart"/>
+      <w:r>
+        <w:rPr>
+          <w:lang w:val="en-US"/>
+        </w:rPr>
+        <w:t>user_id</w:t>
+      </w:r>
+      <w:proofErr w:type="spellEnd"/>
+      <w:r>
+        <w:rPr>
+          <w:lang w:val="en-US"/>
+        </w:rPr>
+        <w:t>, String</w:t>
       </w:r>
     </w:p>
     <w:p>
@@ -1011,12 +1100,27 @@
           <w:lang w:val="en-US"/>
         </w:rPr>
       </w:pPr>
-      <w:r>
-        <w:rPr>
-          <w:lang w:val="en-US"/>
-        </w:rPr>
-        <w:t>created_on, Datestring</w:t>
-      </w:r>
+      <w:proofErr w:type="spellStart"/>
+      <w:r>
+        <w:rPr>
+          <w:lang w:val="en-US"/>
+        </w:rPr>
+        <w:t>task_id</w:t>
+      </w:r>
+      <w:proofErr w:type="spellEnd"/>
+      <w:r>
+        <w:rPr>
+          <w:lang w:val="en-US"/>
+        </w:rPr>
+        <w:t>, String</w:t>
+      </w:r>
+    </w:p>
+    <w:p>
+      <w:pPr>
+        <w:rPr>
+          <w:lang w:val="en-US"/>
+        </w:rPr>
+      </w:pPr>
     </w:p>
     <w:p>
       <w:pPr>
@@ -1086,11 +1190,19 @@
           <w:lang w:val="en-US"/>
         </w:rPr>
       </w:pPr>
-      <w:r>
-        <w:rPr>
-          <w:lang w:val="en-US"/>
-        </w:rPr>
-        <w:t>task_id, String, the task</w:t>
+      <w:proofErr w:type="spellStart"/>
+      <w:r>
+        <w:rPr>
+          <w:lang w:val="en-US"/>
+        </w:rPr>
+        <w:t>task_id</w:t>
+      </w:r>
+      <w:proofErr w:type="spellEnd"/>
+      <w:r>
+        <w:rPr>
+          <w:lang w:val="en-US"/>
+        </w:rPr>
+        <w:t>, String, the task</w:t>
       </w:r>
       <w:r>
         <w:rPr>
@@ -1110,11 +1222,19 @@
           <w:lang w:val="en-US"/>
         </w:rPr>
       </w:pPr>
-      <w:r>
-        <w:rPr>
-          <w:lang w:val="en-US"/>
-        </w:rPr>
-        <w:t xml:space="preserve">dependency_id, String, the id of the task that it depends on. Meaning tasks that need to have the Finished status before this one can be started (Waiting </w:t>
+      <w:proofErr w:type="spellStart"/>
+      <w:r>
+        <w:rPr>
+          <w:lang w:val="en-US"/>
+        </w:rPr>
+        <w:t>dependency_id</w:t>
+      </w:r>
+      <w:proofErr w:type="spellEnd"/>
+      <w:r>
+        <w:rPr>
+          <w:lang w:val="en-US"/>
+        </w:rPr>
+        <w:t xml:space="preserve">, String, the id of the task that it depends on. Meaning tasks that need to have the Finished status before this one can be started (Waiting </w:t>
       </w:r>
       <w:r>
         <w:rPr>
@@ -1222,11 +1342,19 @@
         </w:rPr>
         <w:t xml:space="preserve">unique </w:t>
       </w:r>
-      <w:r>
-        <w:rPr>
-          <w:lang w:val="en-US"/>
-        </w:rPr>
-        <w:t>task_ids that are assigned to this user</w:t>
+      <w:proofErr w:type="spellStart"/>
+      <w:r>
+        <w:rPr>
+          <w:lang w:val="en-US"/>
+        </w:rPr>
+        <w:t>task_ids</w:t>
+      </w:r>
+      <w:proofErr w:type="spellEnd"/>
+      <w:r>
+        <w:rPr>
+          <w:lang w:val="en-US"/>
+        </w:rPr>
+        <w:t xml:space="preserve"> that are assigned to this user</w:t>
       </w:r>
     </w:p>
     <w:p>
@@ -1281,7 +1409,21 @@
         <w:rPr>
           <w:lang w:val="en-US"/>
         </w:rPr>
-        <w:t>: Array of unique task_ids that this task depends on</w:t>
+        <w:t xml:space="preserve">: Array of unique </w:t>
+      </w:r>
+      <w:proofErr w:type="spellStart"/>
+      <w:r>
+        <w:rPr>
+          <w:lang w:val="en-US"/>
+        </w:rPr>
+        <w:t>task_ids</w:t>
+      </w:r>
+      <w:proofErr w:type="spellEnd"/>
+      <w:r>
+        <w:rPr>
+          <w:lang w:val="en-US"/>
+        </w:rPr>
+        <w:t xml:space="preserve"> that this task depends on</w:t>
       </w:r>
     </w:p>
     <w:p>
@@ -1411,6 +1553,7 @@
         <w:rPr>
           <w:lang w:val="en-US"/>
         </w:rPr>
+        <w:lastRenderedPageBreak/>
         <w:t>Passwords need to be hashed before being saved to the database.</w:t>
       </w:r>
     </w:p>
@@ -1446,7 +1589,6 @@
           <w:bCs/>
           <w:lang w:val="en-US"/>
         </w:rPr>
-        <w:lastRenderedPageBreak/>
         <w:t>Login</w:t>
       </w:r>
       <w:r>
@@ -1650,7 +1792,21 @@
         <w:rPr>
           <w:lang w:val="en-US"/>
         </w:rPr>
-        <w:t xml:space="preserve">Displays the Chuck Norris quote of the day from the chucknorris </w:t>
+        <w:t xml:space="preserve">Displays the Chuck Norris quote of the day from the </w:t>
+      </w:r>
+      <w:proofErr w:type="spellStart"/>
+      <w:r>
+        <w:rPr>
+          <w:lang w:val="en-US"/>
+        </w:rPr>
+        <w:t>chucknorris</w:t>
+      </w:r>
+      <w:proofErr w:type="spellEnd"/>
+      <w:r>
+        <w:rPr>
+          <w:lang w:val="en-US"/>
+        </w:rPr>
+        <w:t xml:space="preserve"> </w:t>
       </w:r>
       <w:r>
         <w:rPr>
@@ -1992,13 +2148,34 @@
         <w:rPr>
           <w:lang w:val="en-US"/>
         </w:rPr>
-        <w:t>1 penalty. And of course if the max amount is reached the user is round house kicked.</w:t>
-      </w:r>
-      <w:r>
-        <w:rPr>
-          <w:lang w:val="en-US"/>
-        </w:rPr>
-        <w:t xml:space="preserve"> The userGroup feature of the user is updated to </w:t>
+        <w:t xml:space="preserve">1 penalty. And of </w:t>
+      </w:r>
+      <w:r>
+        <w:rPr>
+          <w:lang w:val="en-US"/>
+        </w:rPr>
+        <w:lastRenderedPageBreak/>
+        <w:t>course if the max amount is reached the user is round house kicked.</w:t>
+      </w:r>
+      <w:r>
+        <w:rPr>
+          <w:lang w:val="en-US"/>
+        </w:rPr>
+        <w:t xml:space="preserve"> The </w:t>
+      </w:r>
+      <w:proofErr w:type="spellStart"/>
+      <w:r>
+        <w:rPr>
+          <w:lang w:val="en-US"/>
+        </w:rPr>
+        <w:t>userGroup</w:t>
+      </w:r>
+      <w:proofErr w:type="spellEnd"/>
+      <w:r>
+        <w:rPr>
+          <w:lang w:val="en-US"/>
+        </w:rPr>
+        <w:t xml:space="preserve"> feature of the user is updated to </w:t>
       </w:r>
       <w:r>
         <w:rPr>
@@ -2132,7 +2309,21 @@
         <w:rPr>
           <w:lang w:val="en-US"/>
         </w:rPr>
-        <w:t xml:space="preserve">ses the chucknorris </w:t>
+        <w:t xml:space="preserve">ses the </w:t>
+      </w:r>
+      <w:proofErr w:type="spellStart"/>
+      <w:r>
+        <w:rPr>
+          <w:lang w:val="en-US"/>
+        </w:rPr>
+        <w:t>chucknorris</w:t>
+      </w:r>
+      <w:proofErr w:type="spellEnd"/>
+      <w:r>
+        <w:rPr>
+          <w:lang w:val="en-US"/>
+        </w:rPr>
+        <w:t xml:space="preserve"> </w:t>
       </w:r>
       <w:r>
         <w:rPr>
@@ -2196,7 +2387,21 @@
         <w:rPr>
           <w:lang w:val="en-US"/>
         </w:rPr>
-        <w:t>future possibly add a settings data collection in mongo with one row and several attributes, including max_penalties. This can then be expanded further for several use cases by adding additional rows, although this would also require individual user and task tables (or filtering by adding a use case feature).</w:t>
+        <w:t xml:space="preserve">future possibly add a settings data collection in mongo with one row and several attributes, including </w:t>
+      </w:r>
+      <w:proofErr w:type="spellStart"/>
+      <w:r>
+        <w:rPr>
+          <w:lang w:val="en-US"/>
+        </w:rPr>
+        <w:t>max_penalties</w:t>
+      </w:r>
+      <w:proofErr w:type="spellEnd"/>
+      <w:r>
+        <w:rPr>
+          <w:lang w:val="en-US"/>
+        </w:rPr>
+        <w:t>. This can then be expanded further for several use cases by adding additional rows, although this would also require individual user and task tables (or filtering by adding a use case feature).</w:t>
       </w:r>
     </w:p>
     <w:p>

</xml_diff>